<commit_message>
Upload of up-to-date documents
</commit_message>
<xml_diff>
--- a/Documents/DatabaseTable.docx
+++ b/Documents/DatabaseTable.docx
@@ -132,36 +132,23 @@
     </w:p>
     <w:p>
       <w:r>
-        <w:rPr/>
         <w:t xml:space="preserve">    </w:t>
       </w:r>
-      <w:r>
-        <w:rPr/>
+      <w:proofErr w:type="spellStart"/>
+      <w:r>
         <w:t>invoice_id</w:t>
       </w:r>
-      <w:r>
-        <w:rPr/>
+      <w:proofErr w:type="spellEnd"/>
+      <w:r>
         <w:t xml:space="preserve"> </w:t>
       </w:r>
-      <w:r>
-        <w:rPr/>
-        <w:t>VARCHAR</w:t>
-      </w:r>
-      <w:r>
-        <w:rPr/>
-        <w:t>(50</w:t>
-      </w:r>
-      <w:r>
-        <w:rPr/>
-        <w:t>)</w:t>
-      </w:r>
-      <w:r>
-        <w:rPr/>
-        <w:t xml:space="preserve"> </w:t>
-      </w:r>
-      <w:r>
-        <w:rPr/>
-        <w:t>PRIMARY KEY,</w:t>
+      <w:proofErr w:type="gramStart"/>
+      <w:r>
+        <w:t>VARCHAR(</w:t>
+      </w:r>
+      <w:proofErr w:type="gramEnd"/>
+      <w:r>
+        <w:t>50) PRIMARY KEY,</w:t>
       </w:r>
     </w:p>
     <w:p>
@@ -276,11 +263,11 @@
       </w:r>
       <w:r>
         <w:rPr/>
-        <w:t>20</w:t>
-      </w:r>
-      <w:r>
-        <w:rPr/>
-        <w:t>),</w:t>
+        <w:t>20)</w:t>
+      </w:r>
+      <w:r>
+        <w:rPr/>
+        <w:t>,</w:t>
       </w:r>
     </w:p>
     <w:p>
@@ -1014,145 +1001,34 @@
       </w:r>
     </w:p>
     <w:p>
-      <w:pPr>
-        <w:pStyle w:val="Normal"/>
-      </w:pPr>
-      <w:r>
-        <w:rPr/>
-        <w:t>(</w:t>
-      </w:r>
-      <w:r>
-        <w:rPr/>
-        <w:t>'</w:t>
-      </w:r>
-      <w:r>
-        <w:rPr/>
-        <w:t>1</w:t>
-      </w:r>
-      <w:r>
-        <w:rPr/>
-        <w:t>', 'A6666', '20'</w:t>
-      </w:r>
-      <w:r>
-        <w:rPr/>
-        <w:t xml:space="preserve">, </w:t>
-      </w:r>
-      <w:r>
-        <w:rPr/>
-        <w:t>true</w:t>
-      </w:r>
-      <w:r>
-        <w:rPr/>
-        <w:t>, '</w:t>
-      </w:r>
-      <w:r>
-        <w:rPr/>
-        <w:t>paid</w:t>
-      </w:r>
-      <w:r>
-        <w:rPr/>
-        <w:t>'),</w:t>
-      </w:r>
-    </w:p>
-    <w:p>
-      <w:r>
-        <w:rPr/>
-        <w:t>('</w:t>
-      </w:r>
-      <w:r>
-        <w:rPr/>
-        <w:t xml:space="preserve">2', 'A33333', '20', </w:t>
-      </w:r>
-      <w:r>
-        <w:rPr/>
-        <w:t>true</w:t>
-      </w:r>
-      <w:r>
-        <w:rPr/>
-        <w:t>, '</w:t>
-      </w:r>
-      <w:r>
-        <w:rPr/>
-        <w:t>paid</w:t>
-      </w:r>
-      <w:r>
-        <w:rPr/>
-        <w:t>'),</w:t>
-      </w:r>
-    </w:p>
-    <w:p>
-      <w:r>
-        <w:rPr/>
-        <w:t xml:space="preserve">('3', 'A99999', '20', </w:t>
-      </w:r>
-      <w:r>
-        <w:rPr/>
-        <w:t>true</w:t>
-      </w:r>
-      <w:r>
-        <w:rPr/>
-        <w:t>, '</w:t>
-      </w:r>
-      <w:r>
-        <w:rPr/>
-        <w:t>paid</w:t>
-      </w:r>
-      <w:r>
-        <w:rPr/>
-        <w:t>'),</w:t>
-      </w:r>
-    </w:p>
-    <w:p>
-      <w:r>
-        <w:rPr/>
-        <w:t xml:space="preserve">('4', 'A44444', '20', </w:t>
-      </w:r>
-      <w:r>
-        <w:rPr/>
-        <w:t>true</w:t>
-      </w:r>
-      <w:r>
-        <w:rPr/>
-        <w:t>, '</w:t>
-      </w:r>
-      <w:r>
-        <w:rPr/>
-        <w:t>paid</w:t>
-      </w:r>
-      <w:r>
-        <w:rPr/>
-        <w:t>'),</w:t>
-      </w:r>
-    </w:p>
-    <w:p>
-      <w:r>
-        <w:rPr/>
-        <w:t xml:space="preserve">('5', 'A22222', '20', </w:t>
-      </w:r>
-      <w:r>
-        <w:rPr/>
-        <w:t>true</w:t>
-      </w:r>
-      <w:r>
-        <w:rPr/>
-        <w:t>, '</w:t>
-      </w:r>
-      <w:r>
-        <w:rPr/>
-        <w:t>paid</w:t>
-      </w:r>
-      <w:r>
-        <w:rPr/>
-        <w:t>'</w:t>
-      </w:r>
-      <w:r>
-        <w:rPr/>
+      <w:r>
+        <w:t>('C1111', 'A6666', '20', '1 week', 'online'),</w:t>
+      </w:r>
+    </w:p>
+    <w:p>
+      <w:r>
+        <w:t>('C2222', 'A33333', '20', '1 week', 'online'),</w:t>
+      </w:r>
+    </w:p>
+    <w:p>
+      <w:r>
+        <w:t>('C3333', 'A99999', '20', '1 week', 'online'),</w:t>
+      </w:r>
+    </w:p>
+    <w:p>
+      <w:r>
+        <w:t>('C4444', 'A44444', '20', '1 week', 'online'),</w:t>
+      </w:r>
+    </w:p>
+    <w:p>
+      <w:r>
+        <w:t>('C5555', 'A22222', '20', '1 week', 'online'</w:t>
+      </w:r>
+      <w:proofErr w:type="gramStart"/>
+      <w:r>
         <w:t>);</w:t>
       </w:r>
-      <w:r>
-        <w:rPr/>
-        <w:t xml:space="preserve"> </w:t>
-      </w:r>
+      <w:proofErr w:type="gramEnd"/>
     </w:p>
     <w:p/>
     <w:p>
@@ -1769,153 +1645,9 @@
       <w:pgMar w:top="1440" w:right="1440" w:bottom="1440" w:left="1440" w:header="708" w:footer="708" w:gutter="0"/>
       <w:cols w:space="708"/>
       <w:docGrid w:linePitch="360"/>
-      <w:headerReference w:type="default" r:id="R4564ace588804aed"/>
-      <w:footerReference w:type="default" r:id="R246a498172da4d85"/>
     </w:sectPr>
   </w:body>
 </w:document>
-</file>
-
-<file path=word/footer.xml><?xml version="1.0" encoding="utf-8"?>
-<w:ftr xmlns:w14="http://schemas.microsoft.com/office/word/2010/wordml" xmlns:w="http://schemas.openxmlformats.org/wordprocessingml/2006/main">
-  <w:tbl>
-    <w:tblPr>
-      <w:tblStyle w:val="TableNormal"/>
-      <w:bidiVisual w:val="0"/>
-      <w:tblW w:w="0" w:type="auto"/>
-      <w:tblLayout w:type="fixed"/>
-      <w:tblLook w:val="06A0" w:firstRow="1" w:lastRow="0" w:firstColumn="1" w:lastColumn="0" w:noHBand="1" w:noVBand="1"/>
-    </w:tblPr>
-    <w:tblGrid>
-      <w:gridCol w:w="3005"/>
-      <w:gridCol w:w="3005"/>
-      <w:gridCol w:w="3005"/>
-    </w:tblGrid>
-    <w:tr>
-      <w:trPr>
-        <w:trHeight w:val="300"/>
-      </w:trPr>
-      <w:tc>
-        <w:tcPr>
-          <w:tcW w:w="3005" w:type="dxa"/>
-          <w:tcMar/>
-        </w:tcPr>
-        <w:p>
-          <w:pPr>
-            <w:pStyle w:val="Header"/>
-            <w:bidi w:val="0"/>
-            <w:ind w:left="-115"/>
-            <w:jc w:val="left"/>
-          </w:pPr>
-        </w:p>
-      </w:tc>
-      <w:tc>
-        <w:tcPr>
-          <w:tcW w:w="3005" w:type="dxa"/>
-          <w:tcMar/>
-        </w:tcPr>
-        <w:p>
-          <w:pPr>
-            <w:pStyle w:val="Header"/>
-            <w:bidi w:val="0"/>
-            <w:jc w:val="center"/>
-          </w:pPr>
-        </w:p>
-      </w:tc>
-      <w:tc>
-        <w:tcPr>
-          <w:tcW w:w="3005" w:type="dxa"/>
-          <w:tcMar/>
-        </w:tcPr>
-        <w:p>
-          <w:pPr>
-            <w:pStyle w:val="Header"/>
-            <w:bidi w:val="0"/>
-            <w:ind w:right="-115"/>
-            <w:jc w:val="right"/>
-          </w:pPr>
-        </w:p>
-      </w:tc>
-    </w:tr>
-  </w:tbl>
-  <w:p>
-    <w:pPr>
-      <w:pStyle w:val="Footer"/>
-      <w:bidi w:val="0"/>
-    </w:pPr>
-  </w:p>
-</w:ftr>
-</file>
-
-<file path=word/header.xml><?xml version="1.0" encoding="utf-8"?>
-<w:hdr xmlns:w14="http://schemas.microsoft.com/office/word/2010/wordml" xmlns:w="http://schemas.openxmlformats.org/wordprocessingml/2006/main">
-  <w:tbl>
-    <w:tblPr>
-      <w:tblStyle w:val="TableNormal"/>
-      <w:bidiVisual w:val="0"/>
-      <w:tblW w:w="0" w:type="auto"/>
-      <w:tblLayout w:type="fixed"/>
-      <w:tblLook w:val="06A0" w:firstRow="1" w:lastRow="0" w:firstColumn="1" w:lastColumn="0" w:noHBand="1" w:noVBand="1"/>
-    </w:tblPr>
-    <w:tblGrid>
-      <w:gridCol w:w="3005"/>
-      <w:gridCol w:w="3005"/>
-      <w:gridCol w:w="3005"/>
-    </w:tblGrid>
-    <w:tr>
-      <w:trPr>
-        <w:trHeight w:val="300"/>
-      </w:trPr>
-      <w:tc>
-        <w:tcPr>
-          <w:tcW w:w="3005" w:type="dxa"/>
-          <w:tcMar/>
-        </w:tcPr>
-        <w:p>
-          <w:pPr>
-            <w:pStyle w:val="Header"/>
-            <w:bidi w:val="0"/>
-            <w:ind w:left="-115"/>
-            <w:jc w:val="left"/>
-          </w:pPr>
-        </w:p>
-      </w:tc>
-      <w:tc>
-        <w:tcPr>
-          <w:tcW w:w="3005" w:type="dxa"/>
-          <w:tcMar/>
-        </w:tcPr>
-        <w:p>
-          <w:pPr>
-            <w:pStyle w:val="Header"/>
-            <w:bidi w:val="0"/>
-            <w:jc w:val="center"/>
-          </w:pPr>
-        </w:p>
-      </w:tc>
-      <w:tc>
-        <w:tcPr>
-          <w:tcW w:w="3005" w:type="dxa"/>
-          <w:tcMar/>
-        </w:tcPr>
-        <w:p>
-          <w:pPr>
-            <w:pStyle w:val="Header"/>
-            <w:bidi w:val="0"/>
-            <w:ind w:right="-115"/>
-            <w:jc w:val="right"/>
-          </w:pPr>
-        </w:p>
-      </w:tc>
-    </w:tr>
-  </w:tbl>
-  <w:p>
-    <w:pPr>
-      <w:pStyle w:val="Header"/>
-      <w:bidi w:val="0"/>
-    </w:pPr>
-  </w:p>
-</w:hdr>
 </file>
 
 <file path=word/styles.xml><?xml version="1.0" encoding="utf-8"?>
@@ -2835,72 +2567,6 @@
       <w:spacing w:val="5"/>
     </w:rPr>
   </w:style>
-  <w:style xmlns:w="http://schemas.openxmlformats.org/wordprocessingml/2006/main" w:type="table" w:styleId="TableGrid">
-    <w:name xmlns:w="http://schemas.openxmlformats.org/wordprocessingml/2006/main" w:val="Table Grid"/>
-    <w:basedOn xmlns:w="http://schemas.openxmlformats.org/wordprocessingml/2006/main" w:val="TableNormal"/>
-    <w:uiPriority xmlns:w="http://schemas.openxmlformats.org/wordprocessingml/2006/main" w:val="59"/>
-    <w:rsid xmlns:w="http://schemas.openxmlformats.org/wordprocessingml/2006/main" w:val="00FB4123"/>
-    <w:pPr xmlns:w="http://schemas.openxmlformats.org/wordprocessingml/2006/main">
-      <w:spacing w:after="0" w:line="240" w:lineRule="auto"/>
-    </w:pPr>
-    <w:tblPr xmlns:w="http://schemas.openxmlformats.org/wordprocessingml/2006/main">
-      <w:tblInd w:w="0" w:type="dxa"/>
-      <w:tblBorders>
-        <w:top w:val="single" w:color="000000" w:themeColor="text1" w:sz="4" w:space="0"/>
-        <w:left w:val="single" w:color="000000" w:themeColor="text1" w:sz="4" w:space="0"/>
-        <w:bottom w:val="single" w:color="000000" w:themeColor="text1" w:sz="4" w:space="0"/>
-        <w:right w:val="single" w:color="000000" w:themeColor="text1" w:sz="4" w:space="0"/>
-        <w:insideH w:val="single" w:color="000000" w:themeColor="text1" w:sz="4" w:space="0"/>
-        <w:insideV w:val="single" w:color="000000" w:themeColor="text1" w:sz="4" w:space="0"/>
-      </w:tblBorders>
-      <w:tblCellMar>
-        <w:top w:w="0" w:type="dxa"/>
-        <w:left w:w="108" w:type="dxa"/>
-        <w:bottom w:w="0" w:type="dxa"/>
-        <w:right w:w="108" w:type="dxa"/>
-      </w:tblCellMar>
-    </w:tblPr>
-  </w:style>
-  <w:style xmlns:w14="http://schemas.microsoft.com/office/word/2010/wordml" xmlns:mc="http://schemas.openxmlformats.org/markup-compatibility/2006" xmlns:w="http://schemas.openxmlformats.org/wordprocessingml/2006/main" w:type="character" w:styleId="HeaderChar" w:customStyle="1" mc:Ignorable="w14">
-    <w:name xmlns:w="http://schemas.openxmlformats.org/wordprocessingml/2006/main" w:val="Header Char"/>
-    <w:basedOn xmlns:w="http://schemas.openxmlformats.org/wordprocessingml/2006/main" w:val="DefaultParagraphFont"/>
-    <w:link xmlns:w="http://schemas.openxmlformats.org/wordprocessingml/2006/main" w:val="Header"/>
-    <w:uiPriority xmlns:w="http://schemas.openxmlformats.org/wordprocessingml/2006/main" w:val="99"/>
-  </w:style>
-  <w:style xmlns:w14="http://schemas.microsoft.com/office/word/2010/wordml" xmlns:mc="http://schemas.openxmlformats.org/markup-compatibility/2006" xmlns:w="http://schemas.openxmlformats.org/wordprocessingml/2006/main" w:type="paragraph" w:styleId="Header" mc:Ignorable="w14">
-    <w:name xmlns:w="http://schemas.openxmlformats.org/wordprocessingml/2006/main" w:val="header"/>
-    <w:basedOn xmlns:w="http://schemas.openxmlformats.org/wordprocessingml/2006/main" w:val="Normal"/>
-    <w:link xmlns:w="http://schemas.openxmlformats.org/wordprocessingml/2006/main" w:val="HeaderChar"/>
-    <w:uiPriority xmlns:w="http://schemas.openxmlformats.org/wordprocessingml/2006/main" w:val="99"/>
-    <w:unhideWhenUsed xmlns:w="http://schemas.openxmlformats.org/wordprocessingml/2006/main"/>
-    <w:pPr xmlns:w="http://schemas.openxmlformats.org/wordprocessingml/2006/main">
-      <w:tabs xmlns:w="http://schemas.openxmlformats.org/wordprocessingml/2006/main">
-        <w:tab w:val="center" w:pos="4680"/>
-        <w:tab w:val="right" w:pos="9360"/>
-      </w:tabs>
-      <w:spacing xmlns:w="http://schemas.openxmlformats.org/wordprocessingml/2006/main" w:after="0" w:line="240" w:lineRule="auto"/>
-    </w:pPr>
-  </w:style>
-  <w:style xmlns:w14="http://schemas.microsoft.com/office/word/2010/wordml" xmlns:mc="http://schemas.openxmlformats.org/markup-compatibility/2006" xmlns:w="http://schemas.openxmlformats.org/wordprocessingml/2006/main" w:type="character" w:styleId="FooterChar" w:customStyle="1" mc:Ignorable="w14">
-    <w:name xmlns:w="http://schemas.openxmlformats.org/wordprocessingml/2006/main" w:val="Footer Char"/>
-    <w:basedOn xmlns:w="http://schemas.openxmlformats.org/wordprocessingml/2006/main" w:val="DefaultParagraphFont"/>
-    <w:link xmlns:w="http://schemas.openxmlformats.org/wordprocessingml/2006/main" w:val="Footer"/>
-    <w:uiPriority xmlns:w="http://schemas.openxmlformats.org/wordprocessingml/2006/main" w:val="99"/>
-  </w:style>
-  <w:style xmlns:w14="http://schemas.microsoft.com/office/word/2010/wordml" xmlns:mc="http://schemas.openxmlformats.org/markup-compatibility/2006" xmlns:w="http://schemas.openxmlformats.org/wordprocessingml/2006/main" w:type="paragraph" w:styleId="Footer" mc:Ignorable="w14">
-    <w:name xmlns:w="http://schemas.openxmlformats.org/wordprocessingml/2006/main" w:val="footer"/>
-    <w:basedOn xmlns:w="http://schemas.openxmlformats.org/wordprocessingml/2006/main" w:val="Normal"/>
-    <w:link xmlns:w="http://schemas.openxmlformats.org/wordprocessingml/2006/main" w:val="FooterChar"/>
-    <w:uiPriority xmlns:w="http://schemas.openxmlformats.org/wordprocessingml/2006/main" w:val="99"/>
-    <w:unhideWhenUsed xmlns:w="http://schemas.openxmlformats.org/wordprocessingml/2006/main"/>
-    <w:pPr xmlns:w="http://schemas.openxmlformats.org/wordprocessingml/2006/main">
-      <w:tabs xmlns:w="http://schemas.openxmlformats.org/wordprocessingml/2006/main">
-        <w:tab w:val="center" w:pos="4680"/>
-        <w:tab w:val="right" w:pos="9360"/>
-      </w:tabs>
-      <w:spacing xmlns:w="http://schemas.openxmlformats.org/wordprocessingml/2006/main" w:after="0" w:line="240" w:lineRule="auto"/>
-    </w:pPr>
-  </w:style>
 </w:styles>
 </file>
 

</xml_diff>

<commit_message>
corrected database table file
</commit_message>
<xml_diff>
--- a/Documents/DatabaseTable.docx
+++ b/Documents/DatabaseTable.docx
@@ -132,23 +132,36 @@
     </w:p>
     <w:p>
       <w:r>
+        <w:rPr/>
         <w:t xml:space="preserve">    </w:t>
       </w:r>
-      <w:proofErr w:type="spellStart"/>
-      <w:r>
+      <w:r>
+        <w:rPr/>
         <w:t>invoice_id</w:t>
       </w:r>
-      <w:proofErr w:type="spellEnd"/>
-      <w:r>
+      <w:r>
+        <w:rPr/>
         <w:t xml:space="preserve"> </w:t>
       </w:r>
-      <w:proofErr w:type="gramStart"/>
-      <w:r>
-        <w:t>VARCHAR(</w:t>
-      </w:r>
-      <w:proofErr w:type="gramEnd"/>
-      <w:r>
-        <w:t>50) PRIMARY KEY,</w:t>
+      <w:r>
+        <w:rPr/>
+        <w:t>VARCHAR</w:t>
+      </w:r>
+      <w:r>
+        <w:rPr/>
+        <w:t>(50</w:t>
+      </w:r>
+      <w:r>
+        <w:rPr/>
+        <w:t>)</w:t>
+      </w:r>
+      <w:r>
+        <w:rPr/>
+        <w:t xml:space="preserve"> </w:t>
+      </w:r>
+      <w:r>
+        <w:rPr/>
+        <w:t>PRIMARY KEY,</w:t>
       </w:r>
     </w:p>
     <w:p>
@@ -263,11 +276,11 @@
       </w:r>
       <w:r>
         <w:rPr/>
-        <w:t>20)</w:t>
-      </w:r>
-      <w:r>
-        <w:rPr/>
-        <w:t>,</w:t>
+        <w:t>20</w:t>
+      </w:r>
+      <w:r>
+        <w:rPr/>
+        <w:t>),</w:t>
       </w:r>
     </w:p>
     <w:p>
@@ -1001,34 +1014,145 @@
       </w:r>
     </w:p>
     <w:p>
-      <w:r>
-        <w:t>('C1111', 'A6666', '20', '1 week', 'online'),</w:t>
-      </w:r>
-    </w:p>
-    <w:p>
-      <w:r>
-        <w:t>('C2222', 'A33333', '20', '1 week', 'online'),</w:t>
-      </w:r>
-    </w:p>
-    <w:p>
-      <w:r>
-        <w:t>('C3333', 'A99999', '20', '1 week', 'online'),</w:t>
-      </w:r>
-    </w:p>
-    <w:p>
-      <w:r>
-        <w:t>('C4444', 'A44444', '20', '1 week', 'online'),</w:t>
-      </w:r>
-    </w:p>
-    <w:p>
-      <w:r>
-        <w:t>('C5555', 'A22222', '20', '1 week', 'online'</w:t>
-      </w:r>
-      <w:proofErr w:type="gramStart"/>
-      <w:r>
+      <w:pPr>
+        <w:pStyle w:val="Normal"/>
+      </w:pPr>
+      <w:r>
+        <w:rPr/>
+        <w:t>(</w:t>
+      </w:r>
+      <w:r>
+        <w:rPr/>
+        <w:t>'</w:t>
+      </w:r>
+      <w:r>
+        <w:rPr/>
+        <w:t>1</w:t>
+      </w:r>
+      <w:r>
+        <w:rPr/>
+        <w:t>', 'A6666', '20'</w:t>
+      </w:r>
+      <w:r>
+        <w:rPr/>
+        <w:t xml:space="preserve">, </w:t>
+      </w:r>
+      <w:r>
+        <w:rPr/>
+        <w:t>true</w:t>
+      </w:r>
+      <w:r>
+        <w:rPr/>
+        <w:t>, '</w:t>
+      </w:r>
+      <w:r>
+        <w:rPr/>
+        <w:t>paid</w:t>
+      </w:r>
+      <w:r>
+        <w:rPr/>
+        <w:t>'),</w:t>
+      </w:r>
+    </w:p>
+    <w:p>
+      <w:r>
+        <w:rPr/>
+        <w:t>('</w:t>
+      </w:r>
+      <w:r>
+        <w:rPr/>
+        <w:t xml:space="preserve">2', 'A33333', '20', </w:t>
+      </w:r>
+      <w:r>
+        <w:rPr/>
+        <w:t>true</w:t>
+      </w:r>
+      <w:r>
+        <w:rPr/>
+        <w:t>, '</w:t>
+      </w:r>
+      <w:r>
+        <w:rPr/>
+        <w:t>paid</w:t>
+      </w:r>
+      <w:r>
+        <w:rPr/>
+        <w:t>'),</w:t>
+      </w:r>
+    </w:p>
+    <w:p>
+      <w:r>
+        <w:rPr/>
+        <w:t xml:space="preserve">('3', 'A99999', '20', </w:t>
+      </w:r>
+      <w:r>
+        <w:rPr/>
+        <w:t>true</w:t>
+      </w:r>
+      <w:r>
+        <w:rPr/>
+        <w:t>, '</w:t>
+      </w:r>
+      <w:r>
+        <w:rPr/>
+        <w:t>paid</w:t>
+      </w:r>
+      <w:r>
+        <w:rPr/>
+        <w:t>'),</w:t>
+      </w:r>
+    </w:p>
+    <w:p>
+      <w:r>
+        <w:rPr/>
+        <w:t xml:space="preserve">('4', 'A44444', '20', </w:t>
+      </w:r>
+      <w:r>
+        <w:rPr/>
+        <w:t>true</w:t>
+      </w:r>
+      <w:r>
+        <w:rPr/>
+        <w:t>, '</w:t>
+      </w:r>
+      <w:r>
+        <w:rPr/>
+        <w:t>paid</w:t>
+      </w:r>
+      <w:r>
+        <w:rPr/>
+        <w:t>'),</w:t>
+      </w:r>
+    </w:p>
+    <w:p>
+      <w:r>
+        <w:rPr/>
+        <w:t xml:space="preserve">('5', 'A22222', '20', </w:t>
+      </w:r>
+      <w:r>
+        <w:rPr/>
+        <w:t>true</w:t>
+      </w:r>
+      <w:r>
+        <w:rPr/>
+        <w:t>, '</w:t>
+      </w:r>
+      <w:r>
+        <w:rPr/>
+        <w:t>paid</w:t>
+      </w:r>
+      <w:r>
+        <w:rPr/>
+        <w:t>'</w:t>
+      </w:r>
+      <w:r>
+        <w:rPr/>
         <w:t>);</w:t>
       </w:r>
-      <w:proofErr w:type="gramEnd"/>
+      <w:r>
+        <w:rPr/>
+        <w:t xml:space="preserve"> </w:t>
+      </w:r>
     </w:p>
     <w:p/>
     <w:p>
@@ -1645,9 +1769,153 @@
       <w:pgMar w:top="1440" w:right="1440" w:bottom="1440" w:left="1440" w:header="708" w:footer="708" w:gutter="0"/>
       <w:cols w:space="708"/>
       <w:docGrid w:linePitch="360"/>
+      <w:headerReference w:type="default" r:id="R4564ace588804aed"/>
+      <w:footerReference w:type="default" r:id="R246a498172da4d85"/>
     </w:sectPr>
   </w:body>
 </w:document>
+</file>
+
+<file path=word/footer.xml><?xml version="1.0" encoding="utf-8"?>
+<w:ftr xmlns:w14="http://schemas.microsoft.com/office/word/2010/wordml" xmlns:w="http://schemas.openxmlformats.org/wordprocessingml/2006/main">
+  <w:tbl>
+    <w:tblPr>
+      <w:tblStyle w:val="TableNormal"/>
+      <w:bidiVisual w:val="0"/>
+      <w:tblW w:w="0" w:type="auto"/>
+      <w:tblLayout w:type="fixed"/>
+      <w:tblLook w:val="06A0" w:firstRow="1" w:lastRow="0" w:firstColumn="1" w:lastColumn="0" w:noHBand="1" w:noVBand="1"/>
+    </w:tblPr>
+    <w:tblGrid>
+      <w:gridCol w:w="3005"/>
+      <w:gridCol w:w="3005"/>
+      <w:gridCol w:w="3005"/>
+    </w:tblGrid>
+    <w:tr>
+      <w:trPr>
+        <w:trHeight w:val="300"/>
+      </w:trPr>
+      <w:tc>
+        <w:tcPr>
+          <w:tcW w:w="3005" w:type="dxa"/>
+          <w:tcMar/>
+        </w:tcPr>
+        <w:p>
+          <w:pPr>
+            <w:pStyle w:val="Header"/>
+            <w:bidi w:val="0"/>
+            <w:ind w:left="-115"/>
+            <w:jc w:val="left"/>
+          </w:pPr>
+        </w:p>
+      </w:tc>
+      <w:tc>
+        <w:tcPr>
+          <w:tcW w:w="3005" w:type="dxa"/>
+          <w:tcMar/>
+        </w:tcPr>
+        <w:p>
+          <w:pPr>
+            <w:pStyle w:val="Header"/>
+            <w:bidi w:val="0"/>
+            <w:jc w:val="center"/>
+          </w:pPr>
+        </w:p>
+      </w:tc>
+      <w:tc>
+        <w:tcPr>
+          <w:tcW w:w="3005" w:type="dxa"/>
+          <w:tcMar/>
+        </w:tcPr>
+        <w:p>
+          <w:pPr>
+            <w:pStyle w:val="Header"/>
+            <w:bidi w:val="0"/>
+            <w:ind w:right="-115"/>
+            <w:jc w:val="right"/>
+          </w:pPr>
+        </w:p>
+      </w:tc>
+    </w:tr>
+  </w:tbl>
+  <w:p>
+    <w:pPr>
+      <w:pStyle w:val="Footer"/>
+      <w:bidi w:val="0"/>
+    </w:pPr>
+  </w:p>
+</w:ftr>
+</file>
+
+<file path=word/header.xml><?xml version="1.0" encoding="utf-8"?>
+<w:hdr xmlns:w14="http://schemas.microsoft.com/office/word/2010/wordml" xmlns:w="http://schemas.openxmlformats.org/wordprocessingml/2006/main">
+  <w:tbl>
+    <w:tblPr>
+      <w:tblStyle w:val="TableNormal"/>
+      <w:bidiVisual w:val="0"/>
+      <w:tblW w:w="0" w:type="auto"/>
+      <w:tblLayout w:type="fixed"/>
+      <w:tblLook w:val="06A0" w:firstRow="1" w:lastRow="0" w:firstColumn="1" w:lastColumn="0" w:noHBand="1" w:noVBand="1"/>
+    </w:tblPr>
+    <w:tblGrid>
+      <w:gridCol w:w="3005"/>
+      <w:gridCol w:w="3005"/>
+      <w:gridCol w:w="3005"/>
+    </w:tblGrid>
+    <w:tr>
+      <w:trPr>
+        <w:trHeight w:val="300"/>
+      </w:trPr>
+      <w:tc>
+        <w:tcPr>
+          <w:tcW w:w="3005" w:type="dxa"/>
+          <w:tcMar/>
+        </w:tcPr>
+        <w:p>
+          <w:pPr>
+            <w:pStyle w:val="Header"/>
+            <w:bidi w:val="0"/>
+            <w:ind w:left="-115"/>
+            <w:jc w:val="left"/>
+          </w:pPr>
+        </w:p>
+      </w:tc>
+      <w:tc>
+        <w:tcPr>
+          <w:tcW w:w="3005" w:type="dxa"/>
+          <w:tcMar/>
+        </w:tcPr>
+        <w:p>
+          <w:pPr>
+            <w:pStyle w:val="Header"/>
+            <w:bidi w:val="0"/>
+            <w:jc w:val="center"/>
+          </w:pPr>
+        </w:p>
+      </w:tc>
+      <w:tc>
+        <w:tcPr>
+          <w:tcW w:w="3005" w:type="dxa"/>
+          <w:tcMar/>
+        </w:tcPr>
+        <w:p>
+          <w:pPr>
+            <w:pStyle w:val="Header"/>
+            <w:bidi w:val="0"/>
+            <w:ind w:right="-115"/>
+            <w:jc w:val="right"/>
+          </w:pPr>
+        </w:p>
+      </w:tc>
+    </w:tr>
+  </w:tbl>
+  <w:p>
+    <w:pPr>
+      <w:pStyle w:val="Header"/>
+      <w:bidi w:val="0"/>
+    </w:pPr>
+  </w:p>
+</w:hdr>
 </file>
 
 <file path=word/styles.xml><?xml version="1.0" encoding="utf-8"?>
@@ -2567,6 +2835,72 @@
       <w:spacing w:val="5"/>
     </w:rPr>
   </w:style>
+  <w:style xmlns:w="http://schemas.openxmlformats.org/wordprocessingml/2006/main" w:type="table" w:styleId="TableGrid">
+    <w:name xmlns:w="http://schemas.openxmlformats.org/wordprocessingml/2006/main" w:val="Table Grid"/>
+    <w:basedOn xmlns:w="http://schemas.openxmlformats.org/wordprocessingml/2006/main" w:val="TableNormal"/>
+    <w:uiPriority xmlns:w="http://schemas.openxmlformats.org/wordprocessingml/2006/main" w:val="59"/>
+    <w:rsid xmlns:w="http://schemas.openxmlformats.org/wordprocessingml/2006/main" w:val="00FB4123"/>
+    <w:pPr xmlns:w="http://schemas.openxmlformats.org/wordprocessingml/2006/main">
+      <w:spacing w:after="0" w:line="240" w:lineRule="auto"/>
+    </w:pPr>
+    <w:tblPr xmlns:w="http://schemas.openxmlformats.org/wordprocessingml/2006/main">
+      <w:tblInd w:w="0" w:type="dxa"/>
+      <w:tblBorders>
+        <w:top w:val="single" w:color="000000" w:themeColor="text1" w:sz="4" w:space="0"/>
+        <w:left w:val="single" w:color="000000" w:themeColor="text1" w:sz="4" w:space="0"/>
+        <w:bottom w:val="single" w:color="000000" w:themeColor="text1" w:sz="4" w:space="0"/>
+        <w:right w:val="single" w:color="000000" w:themeColor="text1" w:sz="4" w:space="0"/>
+        <w:insideH w:val="single" w:color="000000" w:themeColor="text1" w:sz="4" w:space="0"/>
+        <w:insideV w:val="single" w:color="000000" w:themeColor="text1" w:sz="4" w:space="0"/>
+      </w:tblBorders>
+      <w:tblCellMar>
+        <w:top w:w="0" w:type="dxa"/>
+        <w:left w:w="108" w:type="dxa"/>
+        <w:bottom w:w="0" w:type="dxa"/>
+        <w:right w:w="108" w:type="dxa"/>
+      </w:tblCellMar>
+    </w:tblPr>
+  </w:style>
+  <w:style xmlns:w14="http://schemas.microsoft.com/office/word/2010/wordml" xmlns:mc="http://schemas.openxmlformats.org/markup-compatibility/2006" xmlns:w="http://schemas.openxmlformats.org/wordprocessingml/2006/main" w:type="character" w:styleId="HeaderChar" w:customStyle="1" mc:Ignorable="w14">
+    <w:name xmlns:w="http://schemas.openxmlformats.org/wordprocessingml/2006/main" w:val="Header Char"/>
+    <w:basedOn xmlns:w="http://schemas.openxmlformats.org/wordprocessingml/2006/main" w:val="DefaultParagraphFont"/>
+    <w:link xmlns:w="http://schemas.openxmlformats.org/wordprocessingml/2006/main" w:val="Header"/>
+    <w:uiPriority xmlns:w="http://schemas.openxmlformats.org/wordprocessingml/2006/main" w:val="99"/>
+  </w:style>
+  <w:style xmlns:w14="http://schemas.microsoft.com/office/word/2010/wordml" xmlns:mc="http://schemas.openxmlformats.org/markup-compatibility/2006" xmlns:w="http://schemas.openxmlformats.org/wordprocessingml/2006/main" w:type="paragraph" w:styleId="Header" mc:Ignorable="w14">
+    <w:name xmlns:w="http://schemas.openxmlformats.org/wordprocessingml/2006/main" w:val="header"/>
+    <w:basedOn xmlns:w="http://schemas.openxmlformats.org/wordprocessingml/2006/main" w:val="Normal"/>
+    <w:link xmlns:w="http://schemas.openxmlformats.org/wordprocessingml/2006/main" w:val="HeaderChar"/>
+    <w:uiPriority xmlns:w="http://schemas.openxmlformats.org/wordprocessingml/2006/main" w:val="99"/>
+    <w:unhideWhenUsed xmlns:w="http://schemas.openxmlformats.org/wordprocessingml/2006/main"/>
+    <w:pPr xmlns:w="http://schemas.openxmlformats.org/wordprocessingml/2006/main">
+      <w:tabs xmlns:w="http://schemas.openxmlformats.org/wordprocessingml/2006/main">
+        <w:tab w:val="center" w:pos="4680"/>
+        <w:tab w:val="right" w:pos="9360"/>
+      </w:tabs>
+      <w:spacing xmlns:w="http://schemas.openxmlformats.org/wordprocessingml/2006/main" w:after="0" w:line="240" w:lineRule="auto"/>
+    </w:pPr>
+  </w:style>
+  <w:style xmlns:w14="http://schemas.microsoft.com/office/word/2010/wordml" xmlns:mc="http://schemas.openxmlformats.org/markup-compatibility/2006" xmlns:w="http://schemas.openxmlformats.org/wordprocessingml/2006/main" w:type="character" w:styleId="FooterChar" w:customStyle="1" mc:Ignorable="w14">
+    <w:name xmlns:w="http://schemas.openxmlformats.org/wordprocessingml/2006/main" w:val="Footer Char"/>
+    <w:basedOn xmlns:w="http://schemas.openxmlformats.org/wordprocessingml/2006/main" w:val="DefaultParagraphFont"/>
+    <w:link xmlns:w="http://schemas.openxmlformats.org/wordprocessingml/2006/main" w:val="Footer"/>
+    <w:uiPriority xmlns:w="http://schemas.openxmlformats.org/wordprocessingml/2006/main" w:val="99"/>
+  </w:style>
+  <w:style xmlns:w14="http://schemas.microsoft.com/office/word/2010/wordml" xmlns:mc="http://schemas.openxmlformats.org/markup-compatibility/2006" xmlns:w="http://schemas.openxmlformats.org/wordprocessingml/2006/main" w:type="paragraph" w:styleId="Footer" mc:Ignorable="w14">
+    <w:name xmlns:w="http://schemas.openxmlformats.org/wordprocessingml/2006/main" w:val="footer"/>
+    <w:basedOn xmlns:w="http://schemas.openxmlformats.org/wordprocessingml/2006/main" w:val="Normal"/>
+    <w:link xmlns:w="http://schemas.openxmlformats.org/wordprocessingml/2006/main" w:val="FooterChar"/>
+    <w:uiPriority xmlns:w="http://schemas.openxmlformats.org/wordprocessingml/2006/main" w:val="99"/>
+    <w:unhideWhenUsed xmlns:w="http://schemas.openxmlformats.org/wordprocessingml/2006/main"/>
+    <w:pPr xmlns:w="http://schemas.openxmlformats.org/wordprocessingml/2006/main">
+      <w:tabs xmlns:w="http://schemas.openxmlformats.org/wordprocessingml/2006/main">
+        <w:tab w:val="center" w:pos="4680"/>
+        <w:tab w:val="right" w:pos="9360"/>
+      </w:tabs>
+      <w:spacing xmlns:w="http://schemas.openxmlformats.org/wordprocessingml/2006/main" w:after="0" w:line="240" w:lineRule="auto"/>
+    </w:pPr>
+  </w:style>
 </w:styles>
 </file>
 

</xml_diff>